<commit_message>
Kasir : detail laboratorium masuk ke pembayaran
</commit_message>
<xml_diff>
--- a/public/helloWorld.docx
+++ b/public/helloWorld.docx
@@ -6,7 +6,7 @@
       <w:pPr/>
       <w:r>
         <w:rPr/>
-        <w:t xml:space="preserve">"Learn from yesterday, live for today, hope for tomorrow. The important thing is not to stop questioning." (Albert Einstein)</w:t>
+        <w:t xml:space="preserve">No Rekam Medis</w:t>
       </w:r>
     </w:p>
     <w:p>
@@ -42,11 +42,7 @@
         <w:t xml:space="preserve">"Believe you can and you're halfway there." (Theodor Roosevelt)</w:t>
       </w:r>
     </w:p>
-    <w:sectPr>
-      <w:pgSz w:orient="portrait" w:w="11905.511811023622" w:h="16837.79527559055"/>
-      <w:pgMar w:top="1440" w:right="1440" w:bottom="1440" w:left="1440" w:header="720" w:footer="720" w:gutter="0"/>
-      <w:cols w:num="1" w:space="720"/>
-    </w:sectPr>
+    <w:sectPr/>
   </w:body>
 </w:document>
 </file>

</xml_diff>